<commit_message>
Updated and multiple notes (added Are you Smaert Enought o Work at Google and Scikit)
</commit_message>
<xml_diff>
--- a/Knowledge Database/Cracking the Coding Internview.docx
+++ b/Knowledge Database/Cracking the Coding Internview.docx
@@ -7,218 +7,221 @@
         <w:pStyle w:val="Title"/>
       </w:pPr>
       <w:r>
-        <w:t>Cracking the Coding Internview  - Notes</w:t>
-      </w:r>
-    </w:p>
-    <w:p>
-      <w:pPr>
-        <w:spacing w:after="0"/>
-      </w:pPr>
-    </w:p>
-    <w:p>
-      <w:pPr>
-        <w:pStyle w:val="Heading1"/>
-      </w:pPr>
-      <w:r>
-        <w:t>Chapter 1</w:t>
-      </w:r>
-    </w:p>
-    <w:p>
-      <w:pPr>
-        <w:spacing w:after="0"/>
-      </w:pPr>
-    </w:p>
-    <w:p>
-      <w:pPr>
-        <w:spacing w:after="0"/>
-      </w:pPr>
-    </w:p>
-    <w:p>
-      <w:pPr>
-        <w:spacing w:after="0"/>
-      </w:pPr>
-    </w:p>
-    <w:p>
-      <w:pPr>
-        <w:spacing w:after="0"/>
-      </w:pPr>
-    </w:p>
-    <w:p>
-      <w:pPr>
-        <w:spacing w:after="0"/>
-      </w:pPr>
-    </w:p>
-    <w:p>
-      <w:pPr>
-        <w:spacing w:after="0"/>
-      </w:pPr>
-    </w:p>
-    <w:p>
-      <w:pPr>
-        <w:spacing w:after="0"/>
-      </w:pPr>
-    </w:p>
-    <w:p>
-      <w:pPr>
-        <w:spacing w:after="0"/>
-      </w:pPr>
-    </w:p>
-    <w:p>
-      <w:pPr>
-        <w:spacing w:after="0"/>
-      </w:pPr>
-    </w:p>
-    <w:p>
-      <w:pPr>
-        <w:spacing w:after="0"/>
-      </w:pPr>
-    </w:p>
-    <w:p>
-      <w:pPr>
-        <w:spacing w:after="0"/>
-      </w:pPr>
-    </w:p>
-    <w:p>
-      <w:pPr>
-        <w:spacing w:after="0"/>
-      </w:pPr>
-    </w:p>
-    <w:p>
-      <w:pPr>
-        <w:spacing w:after="0"/>
-      </w:pPr>
-    </w:p>
-    <w:p>
-      <w:pPr>
-        <w:spacing w:after="0"/>
-      </w:pPr>
-    </w:p>
-    <w:p>
-      <w:pPr>
-        <w:spacing w:after="0"/>
-      </w:pPr>
-    </w:p>
-    <w:p>
-      <w:pPr>
-        <w:spacing w:after="0"/>
-      </w:pPr>
-    </w:p>
-    <w:p>
-      <w:pPr>
-        <w:spacing w:after="0"/>
-      </w:pPr>
-    </w:p>
-    <w:p>
-      <w:pPr>
-        <w:spacing w:after="0"/>
-      </w:pPr>
-    </w:p>
-    <w:p>
-      <w:pPr>
-        <w:spacing w:after="0"/>
-      </w:pPr>
-    </w:p>
-    <w:p>
-      <w:pPr>
-        <w:spacing w:after="0"/>
-      </w:pPr>
-    </w:p>
-    <w:p>
-      <w:pPr>
-        <w:spacing w:after="0"/>
-      </w:pPr>
-    </w:p>
-    <w:p>
-      <w:pPr>
-        <w:spacing w:after="0"/>
-      </w:pPr>
-    </w:p>
-    <w:p>
-      <w:pPr>
-        <w:spacing w:after="0"/>
-      </w:pPr>
-    </w:p>
-    <w:p>
-      <w:pPr>
-        <w:spacing w:after="0"/>
-      </w:pPr>
-    </w:p>
-    <w:p>
-      <w:pPr>
-        <w:spacing w:after="0"/>
-      </w:pPr>
-    </w:p>
-    <w:p>
-      <w:pPr>
-        <w:spacing w:after="0"/>
-      </w:pPr>
-    </w:p>
-    <w:p>
-      <w:pPr>
-        <w:spacing w:after="0"/>
-      </w:pPr>
-    </w:p>
-    <w:p>
-      <w:pPr>
-        <w:spacing w:after="0"/>
-      </w:pPr>
-    </w:p>
-    <w:p>
-      <w:pPr>
-        <w:spacing w:after="0"/>
-      </w:pPr>
-    </w:p>
-    <w:p>
-      <w:pPr>
-        <w:spacing w:after="0"/>
-      </w:pPr>
-    </w:p>
-    <w:p>
-      <w:pPr>
-        <w:spacing w:after="0"/>
-      </w:pPr>
-    </w:p>
-    <w:p>
-      <w:pPr>
-        <w:spacing w:after="0"/>
-      </w:pPr>
-    </w:p>
-    <w:p>
-      <w:pPr>
-        <w:spacing w:after="0"/>
-      </w:pPr>
-    </w:p>
-    <w:p>
-      <w:pPr>
-        <w:spacing w:after="0"/>
-      </w:pPr>
-    </w:p>
-    <w:p>
-      <w:pPr>
-        <w:spacing w:after="0"/>
-      </w:pPr>
-    </w:p>
-    <w:p>
-      <w:pPr>
-        <w:spacing w:after="0"/>
-      </w:pPr>
-    </w:p>
-    <w:p>
-      <w:pPr>
-        <w:spacing w:after="0"/>
-      </w:pPr>
-    </w:p>
-    <w:p>
-      <w:pPr>
-        <w:spacing w:after="0"/>
-      </w:pPr>
-    </w:p>
-    <w:p>
-      <w:pPr>
-        <w:spacing w:after="0"/>
-      </w:pPr>
+        <w:t>Cracking the Coding Inter</w:t>
+      </w:r>
       <w:bookmarkStart w:id="0" w:name="_GoBack"/>
       <w:bookmarkEnd w:id="0"/>
+      <w:r>
+        <w:t>view  - Notes</w:t>
+      </w:r>
+    </w:p>
+    <w:p>
+      <w:pPr>
+        <w:spacing w:after="0"/>
+      </w:pPr>
+    </w:p>
+    <w:p>
+      <w:pPr>
+        <w:pStyle w:val="Heading1"/>
+      </w:pPr>
+      <w:r>
+        <w:t>Chapter 1</w:t>
+      </w:r>
+    </w:p>
+    <w:p>
+      <w:pPr>
+        <w:spacing w:after="0"/>
+      </w:pPr>
+    </w:p>
+    <w:p>
+      <w:pPr>
+        <w:spacing w:after="0"/>
+      </w:pPr>
+    </w:p>
+    <w:p>
+      <w:pPr>
+        <w:spacing w:after="0"/>
+      </w:pPr>
+    </w:p>
+    <w:p>
+      <w:pPr>
+        <w:spacing w:after="0"/>
+      </w:pPr>
+    </w:p>
+    <w:p>
+      <w:pPr>
+        <w:spacing w:after="0"/>
+      </w:pPr>
+    </w:p>
+    <w:p>
+      <w:pPr>
+        <w:spacing w:after="0"/>
+      </w:pPr>
+    </w:p>
+    <w:p>
+      <w:pPr>
+        <w:spacing w:after="0"/>
+      </w:pPr>
+    </w:p>
+    <w:p>
+      <w:pPr>
+        <w:spacing w:after="0"/>
+      </w:pPr>
+    </w:p>
+    <w:p>
+      <w:pPr>
+        <w:spacing w:after="0"/>
+      </w:pPr>
+    </w:p>
+    <w:p>
+      <w:pPr>
+        <w:spacing w:after="0"/>
+      </w:pPr>
+    </w:p>
+    <w:p>
+      <w:pPr>
+        <w:spacing w:after="0"/>
+      </w:pPr>
+    </w:p>
+    <w:p>
+      <w:pPr>
+        <w:spacing w:after="0"/>
+      </w:pPr>
+    </w:p>
+    <w:p>
+      <w:pPr>
+        <w:spacing w:after="0"/>
+      </w:pPr>
+    </w:p>
+    <w:p>
+      <w:pPr>
+        <w:spacing w:after="0"/>
+      </w:pPr>
+    </w:p>
+    <w:p>
+      <w:pPr>
+        <w:spacing w:after="0"/>
+      </w:pPr>
+    </w:p>
+    <w:p>
+      <w:pPr>
+        <w:spacing w:after="0"/>
+      </w:pPr>
+    </w:p>
+    <w:p>
+      <w:pPr>
+        <w:spacing w:after="0"/>
+      </w:pPr>
+    </w:p>
+    <w:p>
+      <w:pPr>
+        <w:spacing w:after="0"/>
+      </w:pPr>
+    </w:p>
+    <w:p>
+      <w:pPr>
+        <w:spacing w:after="0"/>
+      </w:pPr>
+    </w:p>
+    <w:p>
+      <w:pPr>
+        <w:spacing w:after="0"/>
+      </w:pPr>
+    </w:p>
+    <w:p>
+      <w:pPr>
+        <w:spacing w:after="0"/>
+      </w:pPr>
+    </w:p>
+    <w:p>
+      <w:pPr>
+        <w:spacing w:after="0"/>
+      </w:pPr>
+    </w:p>
+    <w:p>
+      <w:pPr>
+        <w:spacing w:after="0"/>
+      </w:pPr>
+    </w:p>
+    <w:p>
+      <w:pPr>
+        <w:spacing w:after="0"/>
+      </w:pPr>
+    </w:p>
+    <w:p>
+      <w:pPr>
+        <w:spacing w:after="0"/>
+      </w:pPr>
+    </w:p>
+    <w:p>
+      <w:pPr>
+        <w:spacing w:after="0"/>
+      </w:pPr>
+    </w:p>
+    <w:p>
+      <w:pPr>
+        <w:spacing w:after="0"/>
+      </w:pPr>
+    </w:p>
+    <w:p>
+      <w:pPr>
+        <w:spacing w:after="0"/>
+      </w:pPr>
+    </w:p>
+    <w:p>
+      <w:pPr>
+        <w:spacing w:after="0"/>
+      </w:pPr>
+    </w:p>
+    <w:p>
+      <w:pPr>
+        <w:spacing w:after="0"/>
+      </w:pPr>
+    </w:p>
+    <w:p>
+      <w:pPr>
+        <w:spacing w:after="0"/>
+      </w:pPr>
+    </w:p>
+    <w:p>
+      <w:pPr>
+        <w:spacing w:after="0"/>
+      </w:pPr>
+    </w:p>
+    <w:p>
+      <w:pPr>
+        <w:spacing w:after="0"/>
+      </w:pPr>
+    </w:p>
+    <w:p>
+      <w:pPr>
+        <w:spacing w:after="0"/>
+      </w:pPr>
+    </w:p>
+    <w:p>
+      <w:pPr>
+        <w:spacing w:after="0"/>
+      </w:pPr>
+    </w:p>
+    <w:p>
+      <w:pPr>
+        <w:spacing w:after="0"/>
+      </w:pPr>
+    </w:p>
+    <w:p>
+      <w:pPr>
+        <w:spacing w:after="0"/>
+      </w:pPr>
+    </w:p>
+    <w:p>
+      <w:pPr>
+        <w:spacing w:after="0"/>
+      </w:pPr>
+    </w:p>
+    <w:p>
+      <w:pPr>
+        <w:spacing w:after="0"/>
+      </w:pPr>
     </w:p>
     <w:p>
       <w:pPr>

</xml_diff>